<commit_message>
Added commit for how to create an EC2 instances
</commit_message>
<xml_diff>
--- a/EC2.docx
+++ b/EC2.docx
@@ -567,9 +567,739 @@
       </w:r>
     </w:p>
     <w:p>
+      <w:pPr>
+        <w:pStyle w:val="Heading2"/>
+        <w:spacing w:before="240" w:after="240" w:line="360" w:lineRule="auto"/>
+      </w:pPr>
+      <w:r>
+        <w:t xml:space="preserve">How to </w:t>
+      </w:r>
       <w:bookmarkStart w:id="1" w:name="_GoBack"/>
-      <w:bookmarkEnd w:id="1"/>
-    </w:p>
+      <w:r>
+        <w:t>Create an EC2 Instance Using AWS CLI</w:t>
+      </w:r>
+    </w:p>
+    <w:bookmarkEnd w:id="1"/>
+    <w:p>
+      <w:pPr>
+        <w:spacing w:before="240" w:after="240" w:line="360" w:lineRule="auto"/>
+        <w:rPr>
+          <w:rFonts w:ascii="Calibri" w:eastAsia="Calibri" w:hAnsi="Calibri" w:cs="Calibri"/>
+        </w:rPr>
+      </w:pPr>
+      <w:r>
+        <w:rPr>
+          <w:rFonts w:ascii="Calibri" w:eastAsia="Calibri" w:hAnsi="Calibri" w:cs="Calibri"/>
+          <w:b/>
+        </w:rPr>
+        <w:t>Install AWS CLI</w:t>
+      </w:r>
+      <w:r>
+        <w:rPr>
+          <w:rFonts w:ascii="Calibri" w:eastAsia="Calibri" w:hAnsi="Calibri" w:cs="Calibri"/>
+        </w:rPr>
+        <w:t xml:space="preserve"> (if not installed)</w:t>
+      </w:r>
+    </w:p>
+    <w:p>
+      <w:pPr>
+        <w:numPr>
+          <w:ilvl w:val="0"/>
+          <w:numId w:val="9"/>
+        </w:numPr>
+        <w:spacing w:before="240" w:line="360" w:lineRule="auto"/>
+        <w:rPr>
+          <w:rFonts w:ascii="Calibri" w:eastAsia="Calibri" w:hAnsi="Calibri" w:cs="Calibri"/>
+        </w:rPr>
+      </w:pPr>
+      <w:r>
+        <w:rPr>
+          <w:rFonts w:ascii="Calibri" w:eastAsia="Calibri" w:hAnsi="Calibri" w:cs="Calibri"/>
+        </w:rPr>
+        <w:t>Download and install:</w:t>
+      </w:r>
+      <w:hyperlink r:id="rId8">
+        <w:r>
+          <w:rPr>
+            <w:rFonts w:ascii="Calibri" w:eastAsia="Calibri" w:hAnsi="Calibri" w:cs="Calibri"/>
+          </w:rPr>
+          <w:t xml:space="preserve"> </w:t>
+        </w:r>
+      </w:hyperlink>
+      <w:hyperlink r:id="rId9">
+        <w:r>
+          <w:rPr>
+            <w:rFonts w:ascii="Calibri" w:eastAsia="Calibri" w:hAnsi="Calibri" w:cs="Calibri"/>
+            <w:color w:val="1155CC"/>
+            <w:u w:val="single"/>
+          </w:rPr>
+          <w:t>AWS CLI Installation Guide</w:t>
+        </w:r>
+      </w:hyperlink>
+    </w:p>
+    <w:p>
+      <w:pPr>
+        <w:numPr>
+          <w:ilvl w:val="0"/>
+          <w:numId w:val="9"/>
+        </w:numPr>
+        <w:spacing w:after="240" w:line="360" w:lineRule="auto"/>
+        <w:rPr>
+          <w:rFonts w:ascii="Calibri" w:eastAsia="Calibri" w:hAnsi="Calibri" w:cs="Calibri"/>
+        </w:rPr>
+      </w:pPr>
+      <w:r>
+        <w:rPr>
+          <w:rFonts w:ascii="Calibri" w:eastAsia="Calibri" w:hAnsi="Calibri" w:cs="Calibri"/>
+        </w:rPr>
+        <w:t>Check installation:</w:t>
+      </w:r>
+      <w:r>
+        <w:rPr>
+          <w:rFonts w:ascii="Calibri" w:eastAsia="Calibri" w:hAnsi="Calibri" w:cs="Calibri"/>
+        </w:rPr>
+        <w:br/>
+      </w:r>
+      <w:proofErr w:type="spellStart"/>
+      <w:r>
+        <w:rPr>
+          <w:rFonts w:ascii="Roboto Mono" w:eastAsia="Roboto Mono" w:hAnsi="Roboto Mono" w:cs="Roboto Mono"/>
+          <w:color w:val="188038"/>
+        </w:rPr>
+        <w:t>aws</w:t>
+      </w:r>
+      <w:proofErr w:type="spellEnd"/>
+      <w:r>
+        <w:rPr>
+          <w:rFonts w:ascii="Roboto Mono" w:eastAsia="Roboto Mono" w:hAnsi="Roboto Mono" w:cs="Roboto Mono"/>
+          <w:color w:val="188038"/>
+        </w:rPr>
+        <w:t xml:space="preserve"> --version</w:t>
+      </w:r>
+    </w:p>
+    <w:p>
+      <w:pPr>
+        <w:spacing w:after="160" w:line="360" w:lineRule="auto"/>
+        <w:rPr>
+          <w:rFonts w:ascii="Calibri" w:eastAsia="Calibri" w:hAnsi="Calibri" w:cs="Calibri"/>
+        </w:rPr>
+      </w:pPr>
+      <w:r>
+        <w:rPr>
+          <w:rFonts w:ascii="Calibri" w:eastAsia="Calibri" w:hAnsi="Calibri" w:cs="Calibri"/>
+        </w:rPr>
+        <w:t xml:space="preserve">An </w:t>
+      </w:r>
+      <w:r>
+        <w:rPr>
+          <w:rFonts w:ascii="Calibri" w:eastAsia="Calibri" w:hAnsi="Calibri" w:cs="Calibri"/>
+          <w:b/>
+        </w:rPr>
+        <w:t>AWS Access Key</w:t>
+      </w:r>
+      <w:r>
+        <w:rPr>
+          <w:rFonts w:ascii="Calibri" w:eastAsia="Calibri" w:hAnsi="Calibri" w:cs="Calibri"/>
+        </w:rPr>
+        <w:t xml:space="preserve"> is required when using AWS CLI, SDKs, or APIs to authenticate and interact with AWS services.</w:t>
+      </w:r>
+    </w:p>
+    <w:p>
+      <w:pPr>
+        <w:spacing w:after="160" w:line="360" w:lineRule="auto"/>
+        <w:rPr>
+          <w:rFonts w:ascii="Calibri" w:eastAsia="Calibri" w:hAnsi="Calibri" w:cs="Calibri"/>
+        </w:rPr>
+      </w:pPr>
+      <w:r>
+        <w:rPr>
+          <w:rFonts w:ascii="Calibri" w:eastAsia="Calibri" w:hAnsi="Calibri" w:cs="Calibri"/>
+        </w:rPr>
+        <w:t xml:space="preserve">Log in to AWS Console→ Navigate to Security </w:t>
+      </w:r>
+      <w:proofErr w:type="spellStart"/>
+      <w:r>
+        <w:rPr>
+          <w:rFonts w:ascii="Calibri" w:eastAsia="Calibri" w:hAnsi="Calibri" w:cs="Calibri"/>
+        </w:rPr>
+        <w:t>Credentials→Create</w:t>
+      </w:r>
+      <w:proofErr w:type="spellEnd"/>
+      <w:r>
+        <w:rPr>
+          <w:rFonts w:ascii="Calibri" w:eastAsia="Calibri" w:hAnsi="Calibri" w:cs="Calibri"/>
+        </w:rPr>
+        <w:t xml:space="preserve"> a New Access </w:t>
+      </w:r>
+      <w:proofErr w:type="spellStart"/>
+      <w:r>
+        <w:rPr>
+          <w:rFonts w:ascii="Calibri" w:eastAsia="Calibri" w:hAnsi="Calibri" w:cs="Calibri"/>
+        </w:rPr>
+        <w:t>Key→Copy</w:t>
+      </w:r>
+      <w:proofErr w:type="spellEnd"/>
+      <w:r>
+        <w:rPr>
+          <w:rFonts w:ascii="Calibri" w:eastAsia="Calibri" w:hAnsi="Calibri" w:cs="Calibri"/>
+        </w:rPr>
+        <w:t xml:space="preserve"> the </w:t>
+      </w:r>
+      <w:r>
+        <w:rPr>
+          <w:rFonts w:ascii="Calibri" w:eastAsia="Calibri" w:hAnsi="Calibri" w:cs="Calibri"/>
+          <w:b/>
+        </w:rPr>
+        <w:t>Access Key ID</w:t>
+      </w:r>
+      <w:r>
+        <w:rPr>
+          <w:rFonts w:ascii="Calibri" w:eastAsia="Calibri" w:hAnsi="Calibri" w:cs="Calibri"/>
+        </w:rPr>
+        <w:t xml:space="preserve"> and </w:t>
+      </w:r>
+      <w:r>
+        <w:rPr>
+          <w:rFonts w:ascii="Calibri" w:eastAsia="Calibri" w:hAnsi="Calibri" w:cs="Calibri"/>
+          <w:b/>
+        </w:rPr>
+        <w:t>Secret Access Key</w:t>
+      </w:r>
+      <w:r>
+        <w:rPr>
+          <w:rFonts w:ascii="Calibri" w:eastAsia="Calibri" w:hAnsi="Calibri" w:cs="Calibri"/>
+        </w:rPr>
+        <w:t xml:space="preserve"> (you won’t see the Secret again!).</w:t>
+      </w:r>
+    </w:p>
+    <w:p>
+      <w:pPr>
+        <w:spacing w:after="160" w:line="360" w:lineRule="auto"/>
+        <w:rPr>
+          <w:rFonts w:ascii="Calibri" w:eastAsia="Calibri" w:hAnsi="Calibri" w:cs="Calibri"/>
+        </w:rPr>
+      </w:pPr>
+      <w:r>
+        <w:rPr>
+          <w:rFonts w:ascii="Calibri" w:eastAsia="Calibri" w:hAnsi="Calibri" w:cs="Calibri"/>
+          <w:noProof/>
+        </w:rPr>
+        <w:lastRenderedPageBreak/>
+        <w:drawing>
+          <wp:inline distT="114300" distB="114300" distL="114300" distR="114300" wp14:anchorId="15C8E44B" wp14:editId="56EABDE7">
+            <wp:extent cx="3119438" cy="2421442"/>
+            <wp:effectExtent l="0" t="0" r="0" b="0"/>
+            <wp:docPr id="85" name="image90.png"/>
+            <wp:cNvGraphicFramePr/>
+            <a:graphic xmlns:a="http://schemas.openxmlformats.org/drawingml/2006/main">
+              <a:graphicData uri="http://schemas.openxmlformats.org/drawingml/2006/picture">
+                <pic:pic xmlns:pic="http://schemas.openxmlformats.org/drawingml/2006/picture">
+                  <pic:nvPicPr>
+                    <pic:cNvPr id="0" name="image90.png"/>
+                    <pic:cNvPicPr preferRelativeResize="0"/>
+                  </pic:nvPicPr>
+                  <pic:blipFill>
+                    <a:blip r:embed="rId10"/>
+                    <a:srcRect/>
+                    <a:stretch>
+                      <a:fillRect/>
+                    </a:stretch>
+                  </pic:blipFill>
+                  <pic:spPr>
+                    <a:xfrm>
+                      <a:off x="0" y="0"/>
+                      <a:ext cx="3119438" cy="2421442"/>
+                    </a:xfrm>
+                    <a:prstGeom prst="rect">
+                      <a:avLst/>
+                    </a:prstGeom>
+                    <a:ln/>
+                  </pic:spPr>
+                </pic:pic>
+              </a:graphicData>
+            </a:graphic>
+          </wp:inline>
+        </w:drawing>
+      </w:r>
+    </w:p>
+    <w:p>
+      <w:pPr>
+        <w:spacing w:after="160" w:line="360" w:lineRule="auto"/>
+        <w:rPr>
+          <w:rFonts w:ascii="Calibri" w:eastAsia="Calibri" w:hAnsi="Calibri" w:cs="Calibri"/>
+        </w:rPr>
+      </w:pPr>
+      <w:r>
+        <w:rPr>
+          <w:rFonts w:ascii="Calibri" w:eastAsia="Calibri" w:hAnsi="Calibri" w:cs="Calibri"/>
+          <w:noProof/>
+        </w:rPr>
+        <w:drawing>
+          <wp:inline distT="114300" distB="114300" distL="114300" distR="114300" wp14:anchorId="06842AA7" wp14:editId="1764F315">
+            <wp:extent cx="5943600" cy="1536700"/>
+            <wp:effectExtent l="0" t="0" r="0" b="0"/>
+            <wp:docPr id="27" name="image29.png"/>
+            <wp:cNvGraphicFramePr/>
+            <a:graphic xmlns:a="http://schemas.openxmlformats.org/drawingml/2006/main">
+              <a:graphicData uri="http://schemas.openxmlformats.org/drawingml/2006/picture">
+                <pic:pic xmlns:pic="http://schemas.openxmlformats.org/drawingml/2006/picture">
+                  <pic:nvPicPr>
+                    <pic:cNvPr id="0" name="image29.png"/>
+                    <pic:cNvPicPr preferRelativeResize="0"/>
+                  </pic:nvPicPr>
+                  <pic:blipFill>
+                    <a:blip r:embed="rId11"/>
+                    <a:srcRect/>
+                    <a:stretch>
+                      <a:fillRect/>
+                    </a:stretch>
+                  </pic:blipFill>
+                  <pic:spPr>
+                    <a:xfrm>
+                      <a:off x="0" y="0"/>
+                      <a:ext cx="5943600" cy="1536700"/>
+                    </a:xfrm>
+                    <a:prstGeom prst="rect">
+                      <a:avLst/>
+                    </a:prstGeom>
+                    <a:ln/>
+                  </pic:spPr>
+                </pic:pic>
+              </a:graphicData>
+            </a:graphic>
+          </wp:inline>
+        </w:drawing>
+      </w:r>
+    </w:p>
+    <w:p>
+      <w:pPr>
+        <w:spacing w:after="160" w:line="360" w:lineRule="auto"/>
+        <w:rPr>
+          <w:rFonts w:ascii="Calibri" w:eastAsia="Calibri" w:hAnsi="Calibri" w:cs="Calibri"/>
+        </w:rPr>
+      </w:pPr>
+    </w:p>
+    <w:p>
+      <w:pPr>
+        <w:spacing w:after="160" w:line="360" w:lineRule="auto"/>
+        <w:rPr>
+          <w:rFonts w:ascii="Calibri" w:eastAsia="Calibri" w:hAnsi="Calibri" w:cs="Calibri"/>
+        </w:rPr>
+      </w:pPr>
+      <w:r>
+        <w:rPr>
+          <w:rFonts w:ascii="Calibri" w:eastAsia="Calibri" w:hAnsi="Calibri" w:cs="Calibri"/>
+        </w:rPr>
+        <w:t>Find an Amazon Machine Image (AMI) ID u can take it from amazon console</w:t>
+      </w:r>
+    </w:p>
+    <w:p>
+      <w:pPr>
+        <w:spacing w:after="160" w:line="360" w:lineRule="auto"/>
+        <w:rPr>
+          <w:rFonts w:ascii="Calibri" w:eastAsia="Calibri" w:hAnsi="Calibri" w:cs="Calibri"/>
+        </w:rPr>
+      </w:pPr>
+      <w:proofErr w:type="spellStart"/>
+      <w:r>
+        <w:rPr>
+          <w:rFonts w:ascii="Calibri" w:eastAsia="Calibri" w:hAnsi="Calibri" w:cs="Calibri"/>
+        </w:rPr>
+        <w:t>aws</w:t>
+      </w:r>
+      <w:proofErr w:type="spellEnd"/>
+      <w:r>
+        <w:rPr>
+          <w:rFonts w:ascii="Calibri" w:eastAsia="Calibri" w:hAnsi="Calibri" w:cs="Calibri"/>
+        </w:rPr>
+        <w:t xml:space="preserve"> ec2 run-</w:t>
+      </w:r>
+      <w:proofErr w:type="gramStart"/>
+      <w:r>
+        <w:rPr>
+          <w:rFonts w:ascii="Calibri" w:eastAsia="Calibri" w:hAnsi="Calibri" w:cs="Calibri"/>
+        </w:rPr>
+        <w:t>instances  --</w:t>
+      </w:r>
+      <w:proofErr w:type="gramEnd"/>
+      <w:r>
+        <w:rPr>
+          <w:rFonts w:ascii="Calibri" w:eastAsia="Calibri" w:hAnsi="Calibri" w:cs="Calibri"/>
+        </w:rPr>
+        <w:t xml:space="preserve">image-id </w:t>
+      </w:r>
+      <w:proofErr w:type="spellStart"/>
+      <w:r>
+        <w:rPr>
+          <w:rFonts w:ascii="Calibri" w:eastAsia="Calibri" w:hAnsi="Calibri" w:cs="Calibri"/>
+        </w:rPr>
+        <w:t>ami-xxxxxxxxxxxxxx</w:t>
+      </w:r>
+      <w:proofErr w:type="spellEnd"/>
+      <w:r>
+        <w:rPr>
+          <w:rFonts w:ascii="Calibri" w:eastAsia="Calibri" w:hAnsi="Calibri" w:cs="Calibri"/>
+        </w:rPr>
+        <w:t xml:space="preserve"> # Replace with your AMI ID  --count 1 --instance-type t2.micro \  # Or any other instance type of your choice --key-name </w:t>
+      </w:r>
+      <w:proofErr w:type="spellStart"/>
+      <w:r>
+        <w:rPr>
+          <w:rFonts w:ascii="Calibri" w:eastAsia="Calibri" w:hAnsi="Calibri" w:cs="Calibri"/>
+        </w:rPr>
+        <w:t>MyKeyPair</w:t>
+      </w:r>
+      <w:proofErr w:type="spellEnd"/>
+      <w:r>
+        <w:rPr>
+          <w:rFonts w:ascii="Calibri" w:eastAsia="Calibri" w:hAnsi="Calibri" w:cs="Calibri"/>
+        </w:rPr>
+        <w:t xml:space="preserve"> \  # Replace with your key pair name</w:t>
+      </w:r>
+    </w:p>
+    <w:p>
+      <w:pPr>
+        <w:spacing w:after="160" w:line="360" w:lineRule="auto"/>
+        <w:rPr>
+          <w:rFonts w:ascii="Calibri" w:eastAsia="Calibri" w:hAnsi="Calibri" w:cs="Calibri"/>
+        </w:rPr>
+      </w:pPr>
+      <w:proofErr w:type="spellStart"/>
+      <w:r>
+        <w:rPr>
+          <w:rFonts w:ascii="Calibri" w:eastAsia="Calibri" w:hAnsi="Calibri" w:cs="Calibri"/>
+        </w:rPr>
+        <w:t>aws</w:t>
+      </w:r>
+      <w:proofErr w:type="spellEnd"/>
+      <w:r>
+        <w:rPr>
+          <w:rFonts w:ascii="Calibri" w:eastAsia="Calibri" w:hAnsi="Calibri" w:cs="Calibri"/>
+        </w:rPr>
+        <w:t xml:space="preserve"> ec2 run-instances --image-id ami-04b4f1a9cf54c11d0 --count 1 --instance-type t</w:t>
+      </w:r>
+      <w:proofErr w:type="gramStart"/>
+      <w:r>
+        <w:rPr>
+          <w:rFonts w:ascii="Calibri" w:eastAsia="Calibri" w:hAnsi="Calibri" w:cs="Calibri"/>
+        </w:rPr>
+        <w:t>2.micro</w:t>
+      </w:r>
+      <w:proofErr w:type="gramEnd"/>
+      <w:r>
+        <w:rPr>
+          <w:rFonts w:ascii="Calibri" w:eastAsia="Calibri" w:hAnsi="Calibri" w:cs="Calibri"/>
+        </w:rPr>
+        <w:t xml:space="preserve"> --key-name Test</w:t>
+      </w:r>
+    </w:p>
+    <w:p>
+      <w:pPr>
+        <w:spacing w:after="160" w:line="360" w:lineRule="auto"/>
+        <w:rPr>
+          <w:rFonts w:ascii="Calibri" w:eastAsia="Calibri" w:hAnsi="Calibri" w:cs="Calibri"/>
+        </w:rPr>
+      </w:pPr>
+      <w:r>
+        <w:rPr>
+          <w:rFonts w:ascii="Calibri" w:eastAsia="Calibri" w:hAnsi="Calibri" w:cs="Calibri"/>
+        </w:rPr>
+        <w:t>After this your EC2 instances will be created and u can connect from console,</w:t>
+      </w:r>
+      <w:r>
+        <w:rPr>
+          <w:rFonts w:ascii="Calibri" w:eastAsia="Calibri" w:hAnsi="Calibri" w:cs="Calibri"/>
+        </w:rPr>
+        <w:br/>
+        <w:t xml:space="preserve">If you want to connect from terminal like CMD go to connect there click on SSH client copy the </w:t>
+      </w:r>
+      <w:r>
+        <w:rPr>
+          <w:rFonts w:ascii="Calibri" w:eastAsia="Calibri" w:hAnsi="Calibri" w:cs="Calibri"/>
+        </w:rPr>
+        <w:lastRenderedPageBreak/>
+        <w:t>below command and run it</w:t>
+      </w:r>
+      <w:r>
+        <w:rPr>
+          <w:rFonts w:ascii="Calibri" w:eastAsia="Calibri" w:hAnsi="Calibri" w:cs="Calibri"/>
+        </w:rPr>
+        <w:br/>
+      </w:r>
+      <w:r>
+        <w:rPr>
+          <w:rFonts w:ascii="Calibri" w:eastAsia="Calibri" w:hAnsi="Calibri" w:cs="Calibri"/>
+          <w:noProof/>
+        </w:rPr>
+        <w:drawing>
+          <wp:inline distT="114300" distB="114300" distL="114300" distR="114300" wp14:anchorId="16CE18C4" wp14:editId="7B98CA27">
+            <wp:extent cx="5624513" cy="2136233"/>
+            <wp:effectExtent l="0" t="0" r="0" b="0"/>
+            <wp:docPr id="4" name="image3.png"/>
+            <wp:cNvGraphicFramePr/>
+            <a:graphic xmlns:a="http://schemas.openxmlformats.org/drawingml/2006/main">
+              <a:graphicData uri="http://schemas.openxmlformats.org/drawingml/2006/picture">
+                <pic:pic xmlns:pic="http://schemas.openxmlformats.org/drawingml/2006/picture">
+                  <pic:nvPicPr>
+                    <pic:cNvPr id="0" name="image3.png"/>
+                    <pic:cNvPicPr preferRelativeResize="0"/>
+                  </pic:nvPicPr>
+                  <pic:blipFill>
+                    <a:blip r:embed="rId12"/>
+                    <a:srcRect/>
+                    <a:stretch>
+                      <a:fillRect/>
+                    </a:stretch>
+                  </pic:blipFill>
+                  <pic:spPr>
+                    <a:xfrm>
+                      <a:off x="0" y="0"/>
+                      <a:ext cx="5624513" cy="2136233"/>
+                    </a:xfrm>
+                    <a:prstGeom prst="rect">
+                      <a:avLst/>
+                    </a:prstGeom>
+                    <a:ln/>
+                  </pic:spPr>
+                </pic:pic>
+              </a:graphicData>
+            </a:graphic>
+          </wp:inline>
+        </w:drawing>
+      </w:r>
+    </w:p>
+    <w:p>
+      <w:pPr>
+        <w:spacing w:after="160" w:line="360" w:lineRule="auto"/>
+        <w:rPr>
+          <w:rFonts w:ascii="Calibri" w:eastAsia="Calibri" w:hAnsi="Calibri" w:cs="Calibri"/>
+        </w:rPr>
+      </w:pPr>
+      <w:r>
+        <w:rPr>
+          <w:rFonts w:ascii="Calibri" w:eastAsia="Calibri" w:hAnsi="Calibri" w:cs="Calibri"/>
+        </w:rPr>
+        <w:t>Open your instance → click on security</w:t>
+      </w:r>
+    </w:p>
+    <w:p>
+      <w:pPr>
+        <w:spacing w:after="160" w:line="360" w:lineRule="auto"/>
+        <w:rPr>
+          <w:rFonts w:ascii="Calibri" w:eastAsia="Calibri" w:hAnsi="Calibri" w:cs="Calibri"/>
+        </w:rPr>
+      </w:pPr>
+      <w:r>
+        <w:rPr>
+          <w:rFonts w:ascii="Calibri" w:eastAsia="Calibri" w:hAnsi="Calibri" w:cs="Calibri"/>
+          <w:noProof/>
+        </w:rPr>
+        <w:drawing>
+          <wp:inline distT="114300" distB="114300" distL="114300" distR="114300" wp14:anchorId="2F9027CA" wp14:editId="48534055">
+            <wp:extent cx="5943600" cy="2286000"/>
+            <wp:effectExtent l="0" t="0" r="0" b="0"/>
+            <wp:docPr id="67" name="image87.png"/>
+            <wp:cNvGraphicFramePr/>
+            <a:graphic xmlns:a="http://schemas.openxmlformats.org/drawingml/2006/main">
+              <a:graphicData uri="http://schemas.openxmlformats.org/drawingml/2006/picture">
+                <pic:pic xmlns:pic="http://schemas.openxmlformats.org/drawingml/2006/picture">
+                  <pic:nvPicPr>
+                    <pic:cNvPr id="0" name="image87.png"/>
+                    <pic:cNvPicPr preferRelativeResize="0"/>
+                  </pic:nvPicPr>
+                  <pic:blipFill>
+                    <a:blip r:embed="rId13"/>
+                    <a:srcRect/>
+                    <a:stretch>
+                      <a:fillRect/>
+                    </a:stretch>
+                  </pic:blipFill>
+                  <pic:spPr>
+                    <a:xfrm>
+                      <a:off x="0" y="0"/>
+                      <a:ext cx="5943600" cy="2286000"/>
+                    </a:xfrm>
+                    <a:prstGeom prst="rect">
+                      <a:avLst/>
+                    </a:prstGeom>
+                    <a:ln/>
+                  </pic:spPr>
+                </pic:pic>
+              </a:graphicData>
+            </a:graphic>
+          </wp:inline>
+        </w:drawing>
+      </w:r>
+    </w:p>
+    <w:p>
+      <w:pPr>
+        <w:spacing w:after="160" w:line="360" w:lineRule="auto"/>
+        <w:rPr>
+          <w:rFonts w:ascii="Calibri" w:eastAsia="Calibri" w:hAnsi="Calibri" w:cs="Calibri"/>
+        </w:rPr>
+      </w:pPr>
+      <w:r>
+        <w:rPr>
+          <w:rFonts w:ascii="Calibri" w:eastAsia="Calibri" w:hAnsi="Calibri" w:cs="Calibri"/>
+        </w:rPr>
+        <w:t>Edit inbound rules</w:t>
+      </w:r>
+    </w:p>
+    <w:p>
+      <w:pPr>
+        <w:spacing w:after="160" w:line="360" w:lineRule="auto"/>
+        <w:rPr>
+          <w:rFonts w:ascii="Calibri" w:eastAsia="Calibri" w:hAnsi="Calibri" w:cs="Calibri"/>
+        </w:rPr>
+      </w:pPr>
+      <w:r>
+        <w:rPr>
+          <w:rFonts w:ascii="Calibri" w:eastAsia="Calibri" w:hAnsi="Calibri" w:cs="Calibri"/>
+          <w:noProof/>
+        </w:rPr>
+        <w:drawing>
+          <wp:inline distT="114300" distB="114300" distL="114300" distR="114300" wp14:anchorId="3CD7CF73" wp14:editId="3E3E4F10">
+            <wp:extent cx="5943600" cy="2616200"/>
+            <wp:effectExtent l="0" t="0" r="0" b="0"/>
+            <wp:docPr id="44" name="image56.png"/>
+            <wp:cNvGraphicFramePr/>
+            <a:graphic xmlns:a="http://schemas.openxmlformats.org/drawingml/2006/main">
+              <a:graphicData uri="http://schemas.openxmlformats.org/drawingml/2006/picture">
+                <pic:pic xmlns:pic="http://schemas.openxmlformats.org/drawingml/2006/picture">
+                  <pic:nvPicPr>
+                    <pic:cNvPr id="0" name="image56.png"/>
+                    <pic:cNvPicPr preferRelativeResize="0"/>
+                  </pic:nvPicPr>
+                  <pic:blipFill>
+                    <a:blip r:embed="rId14"/>
+                    <a:srcRect/>
+                    <a:stretch>
+                      <a:fillRect/>
+                    </a:stretch>
+                  </pic:blipFill>
+                  <pic:spPr>
+                    <a:xfrm>
+                      <a:off x="0" y="0"/>
+                      <a:ext cx="5943600" cy="2616200"/>
+                    </a:xfrm>
+                    <a:prstGeom prst="rect">
+                      <a:avLst/>
+                    </a:prstGeom>
+                    <a:ln/>
+                  </pic:spPr>
+                </pic:pic>
+              </a:graphicData>
+            </a:graphic>
+          </wp:inline>
+        </w:drawing>
+      </w:r>
+    </w:p>
+    <w:p>
+      <w:pPr>
+        <w:spacing w:after="160" w:line="360" w:lineRule="auto"/>
+        <w:rPr>
+          <w:rFonts w:ascii="Calibri" w:eastAsia="Calibri" w:hAnsi="Calibri" w:cs="Calibri"/>
+        </w:rPr>
+      </w:pPr>
+    </w:p>
+    <w:p>
+      <w:pPr>
+        <w:spacing w:after="160" w:line="360" w:lineRule="auto"/>
+        <w:rPr>
+          <w:rFonts w:ascii="Calibri" w:eastAsia="Calibri" w:hAnsi="Calibri" w:cs="Calibri"/>
+        </w:rPr>
+      </w:pPr>
+      <w:r>
+        <w:rPr>
+          <w:rFonts w:ascii="Calibri" w:eastAsia="Calibri" w:hAnsi="Calibri" w:cs="Calibri"/>
+        </w:rPr>
+        <w:lastRenderedPageBreak/>
+        <w:t xml:space="preserve">Add rule, here already added </w:t>
+      </w:r>
+      <w:r>
+        <w:rPr>
+          <w:rFonts w:ascii="Calibri" w:eastAsia="Calibri" w:hAnsi="Calibri" w:cs="Calibri"/>
+          <w:b/>
+        </w:rPr>
+        <w:t>SSH (port 22)</w:t>
+      </w:r>
+      <w:r>
+        <w:rPr>
+          <w:rFonts w:ascii="Calibri" w:eastAsia="Calibri" w:hAnsi="Calibri" w:cs="Calibri"/>
+        </w:rPr>
+        <w:t>.</w:t>
+      </w:r>
+      <w:r>
+        <w:rPr>
+          <w:rFonts w:ascii="Calibri" w:eastAsia="Calibri" w:hAnsi="Calibri" w:cs="Calibri"/>
+          <w:b/>
+        </w:rPr>
+        <w:t>SSH (port 22)</w:t>
+      </w:r>
+      <w:r>
+        <w:rPr>
+          <w:rFonts w:ascii="Calibri" w:eastAsia="Calibri" w:hAnsi="Calibri" w:cs="Calibri"/>
+        </w:rPr>
+        <w:t xml:space="preserve"> is the most commonly used port for remote access, especially for </w:t>
+      </w:r>
+      <w:r>
+        <w:rPr>
+          <w:rFonts w:ascii="Calibri" w:eastAsia="Calibri" w:hAnsi="Calibri" w:cs="Calibri"/>
+          <w:b/>
+        </w:rPr>
+        <w:t>Linux-based instances</w:t>
+      </w:r>
+    </w:p>
+    <w:p>
+      <w:pPr>
+        <w:spacing w:after="160" w:line="360" w:lineRule="auto"/>
+        <w:rPr>
+          <w:rFonts w:ascii="Calibri" w:eastAsia="Calibri" w:hAnsi="Calibri" w:cs="Calibri"/>
+        </w:rPr>
+      </w:pPr>
+      <w:r>
+        <w:rPr>
+          <w:rFonts w:ascii="Calibri" w:eastAsia="Calibri" w:hAnsi="Calibri" w:cs="Calibri"/>
+          <w:noProof/>
+        </w:rPr>
+        <w:drawing>
+          <wp:inline distT="114300" distB="114300" distL="114300" distR="114300" wp14:anchorId="776BDBF2" wp14:editId="7FE1C986">
+            <wp:extent cx="5943600" cy="2362200"/>
+            <wp:effectExtent l="0" t="0" r="0" b="0"/>
+            <wp:docPr id="84" name="image68.png"/>
+            <wp:cNvGraphicFramePr/>
+            <a:graphic xmlns:a="http://schemas.openxmlformats.org/drawingml/2006/main">
+              <a:graphicData uri="http://schemas.openxmlformats.org/drawingml/2006/picture">
+                <pic:pic xmlns:pic="http://schemas.openxmlformats.org/drawingml/2006/picture">
+                  <pic:nvPicPr>
+                    <pic:cNvPr id="0" name="image68.png"/>
+                    <pic:cNvPicPr preferRelativeResize="0"/>
+                  </pic:nvPicPr>
+                  <pic:blipFill>
+                    <a:blip r:embed="rId15"/>
+                    <a:srcRect/>
+                    <a:stretch>
+                      <a:fillRect/>
+                    </a:stretch>
+                  </pic:blipFill>
+                  <pic:spPr>
+                    <a:xfrm>
+                      <a:off x="0" y="0"/>
+                      <a:ext cx="5943600" cy="2362200"/>
+                    </a:xfrm>
+                    <a:prstGeom prst="rect">
+                      <a:avLst/>
+                    </a:prstGeom>
+                    <a:ln/>
+                  </pic:spPr>
+                </pic:pic>
+              </a:graphicData>
+            </a:graphic>
+          </wp:inline>
+        </w:drawing>
+      </w:r>
+    </w:p>
+    <w:p/>
     <w:sectPr>
       <w:pgSz w:w="11906" w:h="16838"/>
       <w:pgMar w:top="1440" w:right="1440" w:bottom="1440" w:left="1440" w:header="708" w:footer="708" w:gutter="0"/>
@@ -583,6 +1313,119 @@
 <file path=word/numbering.xml><?xml version="1.0" encoding="utf-8"?>
 <w:numbering xmlns:wpc="http://schemas.microsoft.com/office/word/2010/wordprocessingCanvas" xmlns:cx="http://schemas.microsoft.com/office/drawing/2014/chartex" xmlns:cx1="http://schemas.microsoft.com/office/drawing/2015/9/8/chartex" xmlns:cx2="http://schemas.microsoft.com/office/drawing/2015/10/21/chartex" xmlns:cx3="http://schemas.microsoft.com/office/drawing/2016/5/9/chartex" xmlns:cx4="http://schemas.microsoft.com/office/drawing/2016/5/10/chartex" xmlns:cx5="http://schemas.microsoft.com/office/drawing/2016/5/11/chartex" xmlns:cx6="http://schemas.microsoft.com/office/drawing/2016/5/12/chartex" xmlns:cx7="http://schemas.microsoft.com/office/drawing/2016/5/13/chartex" xmlns:cx8="http://schemas.microsoft.com/office/drawing/2016/5/14/chartex" xmlns:mc="http://schemas.openxmlformats.org/markup-compatibility/2006" xmlns:aink="http://schemas.microsoft.com/office/drawing/2016/ink" xmlns:am3d="http://schemas.microsoft.com/office/drawing/2017/model3d" xmlns:o="urn:schemas-microsoft-com:office:office" xmlns:r="http://schemas.openxmlformats.org/officeDocument/2006/relationships" xmlns:m="http://schemas.openxmlformats.org/officeDocument/2006/math" xmlns:v="urn:schemas-microsoft-com:vml" xmlns:wp14="http://schemas.microsoft.com/office/word/2010/wordprocessingDrawing" xmlns:wp="http://schemas.openxmlformats.org/drawingml/2006/wordprocessingDrawing" xmlns:w10="urn:schemas-microsoft-com:office:word" xmlns:w="http://schemas.openxmlformats.org/wordprocessingml/2006/main" xmlns:w14="http://schemas.microsoft.com/office/word/2010/wordml" xmlns:w15="http://schemas.microsoft.com/office/word/2012/wordml" xmlns:w16cid="http://schemas.microsoft.com/office/word/2016/wordml/cid" xmlns:w16se="http://schemas.microsoft.com/office/word/2015/wordml/symex" xmlns:wpg="http://schemas.microsoft.com/office/word/2010/wordprocessingGroup" xmlns:wpi="http://schemas.microsoft.com/office/word/2010/wordprocessingInk" xmlns:wne="http://schemas.microsoft.com/office/word/2006/wordml" xmlns:wps="http://schemas.microsoft.com/office/word/2010/wordprocessingShape" mc:Ignorable="w14 w15 w16se w16cid wp14">
   <w:abstractNum w:abstractNumId="0" w15:restartNumberingAfterBreak="0">
+    <w:nsid w:val="0FC80CDC"/>
+    <w:multiLevelType w:val="multilevel"/>
+    <w:tmpl w:val="F7B8E12E"/>
+    <w:lvl w:ilvl="0">
+      <w:start w:val="1"/>
+      <w:numFmt w:val="bullet"/>
+      <w:lvlText w:val="●"/>
+      <w:lvlJc w:val="left"/>
+      <w:pPr>
+        <w:ind w:left="720" w:hanging="360"/>
+      </w:pPr>
+      <w:rPr>
+        <w:u w:val="none"/>
+      </w:rPr>
+    </w:lvl>
+    <w:lvl w:ilvl="1">
+      <w:start w:val="1"/>
+      <w:numFmt w:val="bullet"/>
+      <w:lvlText w:val="○"/>
+      <w:lvlJc w:val="left"/>
+      <w:pPr>
+        <w:ind w:left="1440" w:hanging="360"/>
+      </w:pPr>
+      <w:rPr>
+        <w:u w:val="none"/>
+      </w:rPr>
+    </w:lvl>
+    <w:lvl w:ilvl="2">
+      <w:start w:val="1"/>
+      <w:numFmt w:val="bullet"/>
+      <w:lvlText w:val="■"/>
+      <w:lvlJc w:val="left"/>
+      <w:pPr>
+        <w:ind w:left="2160" w:hanging="360"/>
+      </w:pPr>
+      <w:rPr>
+        <w:u w:val="none"/>
+      </w:rPr>
+    </w:lvl>
+    <w:lvl w:ilvl="3">
+      <w:start w:val="1"/>
+      <w:numFmt w:val="bullet"/>
+      <w:lvlText w:val="●"/>
+      <w:lvlJc w:val="left"/>
+      <w:pPr>
+        <w:ind w:left="2880" w:hanging="360"/>
+      </w:pPr>
+      <w:rPr>
+        <w:u w:val="none"/>
+      </w:rPr>
+    </w:lvl>
+    <w:lvl w:ilvl="4">
+      <w:start w:val="1"/>
+      <w:numFmt w:val="bullet"/>
+      <w:lvlText w:val="○"/>
+      <w:lvlJc w:val="left"/>
+      <w:pPr>
+        <w:ind w:left="3600" w:hanging="360"/>
+      </w:pPr>
+      <w:rPr>
+        <w:u w:val="none"/>
+      </w:rPr>
+    </w:lvl>
+    <w:lvl w:ilvl="5">
+      <w:start w:val="1"/>
+      <w:numFmt w:val="bullet"/>
+      <w:lvlText w:val="■"/>
+      <w:lvlJc w:val="left"/>
+      <w:pPr>
+        <w:ind w:left="4320" w:hanging="360"/>
+      </w:pPr>
+      <w:rPr>
+        <w:u w:val="none"/>
+      </w:rPr>
+    </w:lvl>
+    <w:lvl w:ilvl="6">
+      <w:start w:val="1"/>
+      <w:numFmt w:val="bullet"/>
+      <w:lvlText w:val="●"/>
+      <w:lvlJc w:val="left"/>
+      <w:pPr>
+        <w:ind w:left="5040" w:hanging="360"/>
+      </w:pPr>
+      <w:rPr>
+        <w:u w:val="none"/>
+      </w:rPr>
+    </w:lvl>
+    <w:lvl w:ilvl="7">
+      <w:start w:val="1"/>
+      <w:numFmt w:val="bullet"/>
+      <w:lvlText w:val="○"/>
+      <w:lvlJc w:val="left"/>
+      <w:pPr>
+        <w:ind w:left="5760" w:hanging="360"/>
+      </w:pPr>
+      <w:rPr>
+        <w:u w:val="none"/>
+      </w:rPr>
+    </w:lvl>
+    <w:lvl w:ilvl="8">
+      <w:start w:val="1"/>
+      <w:numFmt w:val="bullet"/>
+      <w:lvlText w:val="■"/>
+      <w:lvlJc w:val="left"/>
+      <w:pPr>
+        <w:ind w:left="6480" w:hanging="360"/>
+      </w:pPr>
+      <w:rPr>
+        <w:u w:val="none"/>
+      </w:rPr>
+    </w:lvl>
+  </w:abstractNum>
+  <w:abstractNum w:abstractNumId="1" w15:restartNumberingAfterBreak="0">
     <w:nsid w:val="1FDE3630"/>
     <w:multiLevelType w:val="multilevel"/>
     <w:tmpl w:val="1A3837C2"/>
@@ -695,7 +1538,7 @@
       </w:rPr>
     </w:lvl>
   </w:abstractNum>
-  <w:abstractNum w:abstractNumId="1" w15:restartNumberingAfterBreak="0">
+  <w:abstractNum w:abstractNumId="2" w15:restartNumberingAfterBreak="0">
     <w:nsid w:val="39314976"/>
     <w:multiLevelType w:val="multilevel"/>
     <w:tmpl w:val="052A6B44"/>
@@ -808,7 +1651,7 @@
       </w:rPr>
     </w:lvl>
   </w:abstractNum>
-  <w:abstractNum w:abstractNumId="2" w15:restartNumberingAfterBreak="0">
+  <w:abstractNum w:abstractNumId="3" w15:restartNumberingAfterBreak="0">
     <w:nsid w:val="3B904E62"/>
     <w:multiLevelType w:val="multilevel"/>
     <w:tmpl w:val="958C997A"/>
@@ -921,7 +1764,7 @@
       </w:rPr>
     </w:lvl>
   </w:abstractNum>
-  <w:abstractNum w:abstractNumId="3" w15:restartNumberingAfterBreak="0">
+  <w:abstractNum w:abstractNumId="4" w15:restartNumberingAfterBreak="0">
     <w:nsid w:val="45230569"/>
     <w:multiLevelType w:val="multilevel"/>
     <w:tmpl w:val="894EF3CE"/>
@@ -1034,7 +1877,7 @@
       </w:rPr>
     </w:lvl>
   </w:abstractNum>
-  <w:abstractNum w:abstractNumId="4" w15:restartNumberingAfterBreak="0">
+  <w:abstractNum w:abstractNumId="5" w15:restartNumberingAfterBreak="0">
     <w:nsid w:val="5F551D64"/>
     <w:multiLevelType w:val="multilevel"/>
     <w:tmpl w:val="97426E7C"/>
@@ -1147,7 +1990,7 @@
       </w:rPr>
     </w:lvl>
   </w:abstractNum>
-  <w:abstractNum w:abstractNumId="5" w15:restartNumberingAfterBreak="0">
+  <w:abstractNum w:abstractNumId="6" w15:restartNumberingAfterBreak="0">
     <w:nsid w:val="672426CB"/>
     <w:multiLevelType w:val="multilevel"/>
     <w:tmpl w:val="E3E8BA26"/>
@@ -1260,7 +2103,7 @@
       </w:rPr>
     </w:lvl>
   </w:abstractNum>
-  <w:abstractNum w:abstractNumId="6" w15:restartNumberingAfterBreak="0">
+  <w:abstractNum w:abstractNumId="7" w15:restartNumberingAfterBreak="0">
     <w:nsid w:val="7646210E"/>
     <w:multiLevelType w:val="multilevel"/>
     <w:tmpl w:val="A738971A"/>
@@ -1373,7 +2216,7 @@
       </w:rPr>
     </w:lvl>
   </w:abstractNum>
-  <w:abstractNum w:abstractNumId="7" w15:restartNumberingAfterBreak="0">
+  <w:abstractNum w:abstractNumId="8" w15:restartNumberingAfterBreak="0">
     <w:nsid w:val="7B4A0AEF"/>
     <w:multiLevelType w:val="multilevel"/>
     <w:tmpl w:val="3E42B7DA"/>
@@ -1487,28 +2330,31 @@
     </w:lvl>
   </w:abstractNum>
   <w:num w:numId="1">
+    <w:abstractNumId w:val="6"/>
+  </w:num>
+  <w:num w:numId="2">
     <w:abstractNumId w:val="5"/>
   </w:num>
-  <w:num w:numId="2">
+  <w:num w:numId="3">
+    <w:abstractNumId w:val="7"/>
+  </w:num>
+  <w:num w:numId="4">
+    <w:abstractNumId w:val="2"/>
+  </w:num>
+  <w:num w:numId="5">
+    <w:abstractNumId w:val="3"/>
+  </w:num>
+  <w:num w:numId="6">
+    <w:abstractNumId w:val="1"/>
+  </w:num>
+  <w:num w:numId="7">
+    <w:abstractNumId w:val="8"/>
+  </w:num>
+  <w:num w:numId="8">
     <w:abstractNumId w:val="4"/>
   </w:num>
-  <w:num w:numId="3">
-    <w:abstractNumId w:val="6"/>
-  </w:num>
-  <w:num w:numId="4">
-    <w:abstractNumId w:val="1"/>
-  </w:num>
-  <w:num w:numId="5">
-    <w:abstractNumId w:val="2"/>
-  </w:num>
-  <w:num w:numId="6">
+  <w:num w:numId="9">
     <w:abstractNumId w:val="0"/>
-  </w:num>
-  <w:num w:numId="7">
-    <w:abstractNumId w:val="7"/>
-  </w:num>
-  <w:num w:numId="8">
-    <w:abstractNumId w:val="3"/>
   </w:num>
 </w:numbering>
 </file>

</xml_diff>

<commit_message>
commit for AWS cli manual installation
</commit_message>
<xml_diff>
--- a/EC2.docx
+++ b/EC2.docx
@@ -572,14 +572,9 @@
         <w:spacing w:before="240" w:after="240" w:line="360" w:lineRule="auto"/>
       </w:pPr>
       <w:r>
-        <w:t xml:space="preserve">How to </w:t>
-      </w:r>
-      <w:bookmarkStart w:id="1" w:name="_GoBack"/>
-      <w:r>
-        <w:t>Create an EC2 Instance Using AWS CLI</w:t>
-      </w:r>
-    </w:p>
-    <w:bookmarkEnd w:id="1"/>
+        <w:t>How to Create an EC2 Instance Using AWS CLI</w:t>
+      </w:r>
+    </w:p>
     <w:p>
       <w:pPr>
         <w:spacing w:before="240" w:after="240" w:line="360" w:lineRule="auto"/>
@@ -1297,6 +1292,422 @@
             </a:graphic>
           </wp:inline>
         </w:drawing>
+      </w:r>
+    </w:p>
+    <w:p>
+      <w:pPr>
+        <w:spacing w:before="280"/>
+      </w:pPr>
+      <w:r>
+        <w:t xml:space="preserve">Method 1: Install </w:t>
+      </w:r>
+      <w:bookmarkStart w:id="1" w:name="_GoBack"/>
+      <w:r>
+        <w:t xml:space="preserve">AWS CLI Manually </w:t>
+      </w:r>
+      <w:bookmarkEnd w:id="1"/>
+      <w:r>
+        <w:t xml:space="preserve">in </w:t>
+      </w:r>
+      <w:proofErr w:type="spellStart"/>
+      <w:r>
+        <w:t>mobxterm</w:t>
+      </w:r>
+      <w:proofErr w:type="spellEnd"/>
+    </w:p>
+    <w:p>
+      <w:pPr>
+        <w:spacing w:before="240" w:after="240"/>
+      </w:pPr>
+      <w:r>
+        <w:t>Use the official AWS installation method:</w:t>
+      </w:r>
+    </w:p>
+    <w:p>
+      <w:pPr>
+        <w:spacing w:before="240" w:after="240"/>
+        <w:rPr>
+          <w:b/>
+        </w:rPr>
+      </w:pPr>
+      <w:r>
+        <w:rPr>
+          <w:rFonts w:ascii="Andika" w:eastAsia="Andika" w:hAnsi="Andika" w:cs="Andika"/>
+        </w:rPr>
+        <w:t xml:space="preserve">1️⃣ </w:t>
+      </w:r>
+      <w:r>
+        <w:rPr>
+          <w:b/>
+        </w:rPr>
+        <w:t>Download the AWS CLI installer</w:t>
+      </w:r>
+    </w:p>
+    <w:p>
+      <w:r>
+        <w:t>bash</w:t>
+      </w:r>
+    </w:p>
+    <w:p>
+      <w:proofErr w:type="spellStart"/>
+      <w:r>
+        <w:t>CopyEdit</w:t>
+      </w:r>
+      <w:proofErr w:type="spellEnd"/>
+    </w:p>
+    <w:p>
+      <w:pPr>
+        <w:rPr>
+          <w:rFonts w:ascii="Roboto Mono" w:eastAsia="Roboto Mono" w:hAnsi="Roboto Mono" w:cs="Roboto Mono"/>
+          <w:color w:val="188038"/>
+        </w:rPr>
+      </w:pPr>
+      <w:r>
+        <w:rPr>
+          <w:rFonts w:ascii="Roboto Mono" w:eastAsia="Roboto Mono" w:hAnsi="Roboto Mono" w:cs="Roboto Mono"/>
+          <w:color w:val="188038"/>
+        </w:rPr>
+        <w:t>curl "https://awscli.amazonaws.com/awscli-exe-linux-x86_64.zip" -o "awscliv2.zip"</w:t>
+      </w:r>
+    </w:p>
+    <w:p/>
+    <w:p>
+      <w:pPr>
+        <w:spacing w:before="240" w:after="240"/>
+        <w:rPr>
+          <w:b/>
+        </w:rPr>
+      </w:pPr>
+      <w:r>
+        <w:rPr>
+          <w:rFonts w:ascii="Andika" w:eastAsia="Andika" w:hAnsi="Andika" w:cs="Andika"/>
+        </w:rPr>
+        <w:t xml:space="preserve">2️⃣ </w:t>
+      </w:r>
+      <w:r>
+        <w:rPr>
+          <w:b/>
+        </w:rPr>
+        <w:t>Unzip the package</w:t>
+      </w:r>
+    </w:p>
+    <w:p>
+      <w:r>
+        <w:t>bash</w:t>
+      </w:r>
+    </w:p>
+    <w:p>
+      <w:proofErr w:type="spellStart"/>
+      <w:r>
+        <w:t>CopyEdit</w:t>
+      </w:r>
+      <w:proofErr w:type="spellEnd"/>
+    </w:p>
+    <w:p>
+      <w:pPr>
+        <w:rPr>
+          <w:rFonts w:ascii="Roboto Mono" w:eastAsia="Roboto Mono" w:hAnsi="Roboto Mono" w:cs="Roboto Mono"/>
+          <w:color w:val="188038"/>
+        </w:rPr>
+      </w:pPr>
+      <w:proofErr w:type="spellStart"/>
+      <w:r>
+        <w:rPr>
+          <w:rFonts w:ascii="Roboto Mono" w:eastAsia="Roboto Mono" w:hAnsi="Roboto Mono" w:cs="Roboto Mono"/>
+          <w:color w:val="188038"/>
+        </w:rPr>
+        <w:t>sudo</w:t>
+      </w:r>
+      <w:proofErr w:type="spellEnd"/>
+      <w:r>
+        <w:rPr>
+          <w:rFonts w:ascii="Roboto Mono" w:eastAsia="Roboto Mono" w:hAnsi="Roboto Mono" w:cs="Roboto Mono"/>
+          <w:color w:val="188038"/>
+        </w:rPr>
+        <w:t xml:space="preserve"> apt install unzip -</w:t>
+      </w:r>
+      <w:proofErr w:type="gramStart"/>
+      <w:r>
+        <w:rPr>
+          <w:rFonts w:ascii="Roboto Mono" w:eastAsia="Roboto Mono" w:hAnsi="Roboto Mono" w:cs="Roboto Mono"/>
+          <w:color w:val="188038"/>
+        </w:rPr>
+        <w:t>y  #</w:t>
+      </w:r>
+      <w:proofErr w:type="gramEnd"/>
+      <w:r>
+        <w:rPr>
+          <w:rFonts w:ascii="Roboto Mono" w:eastAsia="Roboto Mono" w:hAnsi="Roboto Mono" w:cs="Roboto Mono"/>
+          <w:color w:val="188038"/>
+        </w:rPr>
+        <w:t xml:space="preserve"> Install unzip if not available</w:t>
+      </w:r>
+    </w:p>
+    <w:p>
+      <w:pPr>
+        <w:rPr>
+          <w:rFonts w:ascii="Roboto Mono" w:eastAsia="Roboto Mono" w:hAnsi="Roboto Mono" w:cs="Roboto Mono"/>
+          <w:color w:val="188038"/>
+        </w:rPr>
+      </w:pPr>
+      <w:r>
+        <w:rPr>
+          <w:rFonts w:ascii="Roboto Mono" w:eastAsia="Roboto Mono" w:hAnsi="Roboto Mono" w:cs="Roboto Mono"/>
+          <w:color w:val="188038"/>
+        </w:rPr>
+        <w:t>unzip awscliv2.zip</w:t>
+      </w:r>
+    </w:p>
+    <w:p/>
+    <w:p>
+      <w:pPr>
+        <w:spacing w:before="240" w:after="240"/>
+        <w:rPr>
+          <w:b/>
+        </w:rPr>
+      </w:pPr>
+      <w:r>
+        <w:rPr>
+          <w:rFonts w:ascii="Andika" w:eastAsia="Andika" w:hAnsi="Andika" w:cs="Andika"/>
+        </w:rPr>
+        <w:t xml:space="preserve">3️⃣ </w:t>
+      </w:r>
+      <w:r>
+        <w:rPr>
+          <w:b/>
+        </w:rPr>
+        <w:t>Run the installer</w:t>
+      </w:r>
+    </w:p>
+    <w:p>
+      <w:r>
+        <w:t>bash</w:t>
+      </w:r>
+    </w:p>
+    <w:p>
+      <w:proofErr w:type="spellStart"/>
+      <w:r>
+        <w:t>CopyEdit</w:t>
+      </w:r>
+      <w:proofErr w:type="spellEnd"/>
+    </w:p>
+    <w:p>
+      <w:pPr>
+        <w:rPr>
+          <w:rFonts w:ascii="Roboto Mono" w:eastAsia="Roboto Mono" w:hAnsi="Roboto Mono" w:cs="Roboto Mono"/>
+          <w:color w:val="188038"/>
+        </w:rPr>
+      </w:pPr>
+      <w:proofErr w:type="spellStart"/>
+      <w:proofErr w:type="gramStart"/>
+      <w:r>
+        <w:rPr>
+          <w:rFonts w:ascii="Roboto Mono" w:eastAsia="Roboto Mono" w:hAnsi="Roboto Mono" w:cs="Roboto Mono"/>
+          <w:color w:val="188038"/>
+        </w:rPr>
+        <w:t>sudo</w:t>
+      </w:r>
+      <w:proofErr w:type="spellEnd"/>
+      <w:r>
+        <w:rPr>
+          <w:rFonts w:ascii="Roboto Mono" w:eastAsia="Roboto Mono" w:hAnsi="Roboto Mono" w:cs="Roboto Mono"/>
+          <w:color w:val="188038"/>
+        </w:rPr>
+        <w:t xml:space="preserve"> .</w:t>
+      </w:r>
+      <w:proofErr w:type="gramEnd"/>
+      <w:r>
+        <w:rPr>
+          <w:rFonts w:ascii="Roboto Mono" w:eastAsia="Roboto Mono" w:hAnsi="Roboto Mono" w:cs="Roboto Mono"/>
+          <w:color w:val="188038"/>
+        </w:rPr>
+        <w:t>/</w:t>
+      </w:r>
+      <w:proofErr w:type="spellStart"/>
+      <w:r>
+        <w:rPr>
+          <w:rFonts w:ascii="Roboto Mono" w:eastAsia="Roboto Mono" w:hAnsi="Roboto Mono" w:cs="Roboto Mono"/>
+          <w:color w:val="188038"/>
+        </w:rPr>
+        <w:t>aws</w:t>
+      </w:r>
+      <w:proofErr w:type="spellEnd"/>
+      <w:r>
+        <w:rPr>
+          <w:rFonts w:ascii="Roboto Mono" w:eastAsia="Roboto Mono" w:hAnsi="Roboto Mono" w:cs="Roboto Mono"/>
+          <w:color w:val="188038"/>
+        </w:rPr>
+        <w:t>/install</w:t>
+      </w:r>
+    </w:p>
+    <w:p/>
+    <w:p>
+      <w:pPr>
+        <w:spacing w:before="240" w:after="240"/>
+        <w:rPr>
+          <w:b/>
+        </w:rPr>
+      </w:pPr>
+      <w:r>
+        <w:rPr>
+          <w:rFonts w:ascii="Andika" w:eastAsia="Andika" w:hAnsi="Andika" w:cs="Andika"/>
+        </w:rPr>
+        <w:t xml:space="preserve">4️⃣ </w:t>
+      </w:r>
+      <w:r>
+        <w:rPr>
+          <w:b/>
+        </w:rPr>
+        <w:t>Verify installation</w:t>
+      </w:r>
+    </w:p>
+    <w:p>
+      <w:r>
+        <w:t>bash</w:t>
+      </w:r>
+    </w:p>
+    <w:p>
+      <w:proofErr w:type="spellStart"/>
+      <w:r>
+        <w:t>CopyEdit</w:t>
+      </w:r>
+      <w:proofErr w:type="spellEnd"/>
+    </w:p>
+    <w:p>
+      <w:pPr>
+        <w:rPr>
+          <w:rFonts w:ascii="Roboto Mono" w:eastAsia="Roboto Mono" w:hAnsi="Roboto Mono" w:cs="Roboto Mono"/>
+          <w:color w:val="188038"/>
+        </w:rPr>
+      </w:pPr>
+      <w:proofErr w:type="spellStart"/>
+      <w:r>
+        <w:rPr>
+          <w:rFonts w:ascii="Roboto Mono" w:eastAsia="Roboto Mono" w:hAnsi="Roboto Mono" w:cs="Roboto Mono"/>
+          <w:color w:val="188038"/>
+        </w:rPr>
+        <w:t>aws</w:t>
+      </w:r>
+      <w:proofErr w:type="spellEnd"/>
+      <w:r>
+        <w:rPr>
+          <w:rFonts w:ascii="Roboto Mono" w:eastAsia="Roboto Mono" w:hAnsi="Roboto Mono" w:cs="Roboto Mono"/>
+          <w:color w:val="188038"/>
+        </w:rPr>
+        <w:t xml:space="preserve"> --version</w:t>
+      </w:r>
+    </w:p>
+    <w:p/>
+    <w:p>
+      <w:pPr>
+        <w:spacing w:before="240" w:after="240"/>
+      </w:pPr>
+      <w:r>
+        <w:t>You should see output like:</w:t>
+      </w:r>
+    </w:p>
+    <w:p>
+      <w:r>
+        <w:t>bash</w:t>
+      </w:r>
+    </w:p>
+    <w:p>
+      <w:proofErr w:type="spellStart"/>
+      <w:r>
+        <w:t>CopyEdit</w:t>
+      </w:r>
+      <w:proofErr w:type="spellEnd"/>
+    </w:p>
+    <w:p>
+      <w:pPr>
+        <w:rPr>
+          <w:rFonts w:ascii="Roboto Mono" w:eastAsia="Roboto Mono" w:hAnsi="Roboto Mono" w:cs="Roboto Mono"/>
+          <w:color w:val="188038"/>
+        </w:rPr>
+      </w:pPr>
+      <w:proofErr w:type="spellStart"/>
+      <w:r>
+        <w:rPr>
+          <w:rFonts w:ascii="Roboto Mono" w:eastAsia="Roboto Mono" w:hAnsi="Roboto Mono" w:cs="Roboto Mono"/>
+          <w:color w:val="188038"/>
+        </w:rPr>
+        <w:t>aws</w:t>
+      </w:r>
+      <w:proofErr w:type="spellEnd"/>
+      <w:r>
+        <w:rPr>
+          <w:rFonts w:ascii="Roboto Mono" w:eastAsia="Roboto Mono" w:hAnsi="Roboto Mono" w:cs="Roboto Mono"/>
+          <w:color w:val="188038"/>
+        </w:rPr>
+        <w:t>-cli/2.x.x Python/3.x.x Linux/x86_64</w:t>
+      </w:r>
+    </w:p>
+    <w:p>
+      <w:pPr>
+        <w:rPr>
+          <w:rFonts w:ascii="Roboto Mono" w:eastAsia="Roboto Mono" w:hAnsi="Roboto Mono" w:cs="Roboto Mono"/>
+          <w:color w:val="188038"/>
+        </w:rPr>
+      </w:pPr>
+    </w:p>
+    <w:p>
+      <w:r>
+        <w:t>vim aws_resource_tracker.sh</w:t>
+      </w:r>
+    </w:p>
+    <w:p>
+      <w:r>
+        <w:t>echo "print list s3 buckets"</w:t>
+      </w:r>
+    </w:p>
+    <w:p>
+      <w:proofErr w:type="spellStart"/>
+      <w:r>
+        <w:t>aws</w:t>
+      </w:r>
+      <w:proofErr w:type="spellEnd"/>
+      <w:r>
+        <w:t xml:space="preserve"> s3 ls</w:t>
+      </w:r>
+    </w:p>
+    <w:p>
+      <w:r>
+        <w:t>echo "print list EC2 instances"</w:t>
+      </w:r>
+    </w:p>
+    <w:p>
+      <w:proofErr w:type="spellStart"/>
+      <w:r>
+        <w:t>aws</w:t>
+      </w:r>
+      <w:proofErr w:type="spellEnd"/>
+      <w:r>
+        <w:t xml:space="preserve"> ec2 describe-instances</w:t>
+      </w:r>
+    </w:p>
+    <w:p>
+      <w:pPr>
+        <w:spacing w:line="480" w:lineRule="auto"/>
+      </w:pPr>
+      <w:r>
+        <w:t>echo "print lambda"</w:t>
+      </w:r>
+    </w:p>
+    <w:p>
+      <w:pPr>
+        <w:spacing w:line="480" w:lineRule="auto"/>
+        <w:rPr>
+          <w:rFonts w:ascii="Roboto Mono" w:eastAsia="Roboto Mono" w:hAnsi="Roboto Mono" w:cs="Roboto Mono"/>
+          <w:color w:val="188038"/>
+        </w:rPr>
+      </w:pPr>
+      <w:proofErr w:type="spellStart"/>
+      <w:r>
+        <w:t>aws</w:t>
+      </w:r>
+      <w:proofErr w:type="spellEnd"/>
+      <w:r>
+        <w:t xml:space="preserve"> lambda list-functions</w:t>
       </w:r>
     </w:p>
     <w:p/>

</xml_diff>